<commit_message>
main tasks Ch 4,5,6 - Mohanad
</commit_message>
<xml_diff>
--- a/Graduation Project.docx
+++ b/Graduation Project.docx
@@ -2525,21 +2525,7 @@
                 <w:rStyle w:val="Hyperlink"/>
                 <w:noProof/>
               </w:rPr>
-              <w:t>2.6 Co</w:t>
-            </w:r>
-            <w:r>
-              <w:rPr>
-                <w:rStyle w:val="Hyperlink"/>
-                <w:noProof/>
-              </w:rPr>
-              <w:t>n</w:t>
-            </w:r>
-            <w:r>
-              <w:rPr>
-                <w:rStyle w:val="Hyperlink"/>
-                <w:noProof/>
-              </w:rPr>
-              <w:t>clusion</w:t>
+              <w:t>2.6 Conclusion</w:t>
             </w:r>
             <w:r>
               <w:rPr>
@@ -3841,35 +3827,7 @@
                 <w:rStyle w:val="Hyperlink"/>
                 <w:noProof/>
               </w:rPr>
-              <w:t>3.4.9 Advan</w:t>
-            </w:r>
-            <w:r>
-              <w:rPr>
-                <w:rStyle w:val="Hyperlink"/>
-                <w:noProof/>
-              </w:rPr>
-              <w:t>t</w:t>
-            </w:r>
-            <w:r>
-              <w:rPr>
-                <w:rStyle w:val="Hyperlink"/>
-                <w:noProof/>
-              </w:rPr>
-              <w:t>ag</w:t>
-            </w:r>
-            <w:r>
-              <w:rPr>
-                <w:rStyle w:val="Hyperlink"/>
-                <w:noProof/>
-              </w:rPr>
-              <w:t>e</w:t>
-            </w:r>
-            <w:r>
-              <w:rPr>
-                <w:rStyle w:val="Hyperlink"/>
-                <w:noProof/>
-              </w:rPr>
-              <w:t>s of utilization RNNs in the project</w:t>
+              <w:t>3.4.9 Advantages of utilization RNNs in the project</w:t>
             </w:r>
             <w:r>
               <w:rPr>
@@ -3928,21 +3886,7 @@
         </w:p>
         <w:p>
           <w:r>
-            <w:t xml:space="preserve">    3.5 </w:t>
-          </w:r>
-          <w:r>
-            <w:t>Summary</w:t>
-          </w:r>
-          <w:r>
-            <w:t xml:space="preserve"> . . . . . . . . . . . . . . . . . . . . . . . . . . . . . . . . . . . . . . . . . . . . . . . . . . . . . . . . . </w:t>
-          </w:r>
-          <w:proofErr w:type="gramStart"/>
-          <w:r>
-            <w:t>. . . .</w:t>
-          </w:r>
-          <w:proofErr w:type="gramEnd"/>
-          <w:r>
-            <w:t xml:space="preserve">  38</w:t>
+            <w:t xml:space="preserve">    3.5 Summary . . . . . . . . . . . . . . . . . . . . . . . . . . . . . . . . . . . . . . . . . . . . . . . . . . . . . . . . . . . . .  38</w:t>
           </w:r>
         </w:p>
         <w:p>
@@ -6461,7 +6405,7 @@
     <w:p>
       <w:pPr>
         <w:rPr>
-          <w:rFonts w:eastAsia="Arial MT" w:hint="cs"/>
+          <w:rFonts w:eastAsia="Arial MT"/>
           <w:rtl/>
         </w:rPr>
       </w:pPr>
@@ -7169,17 +7113,8 @@
           <w:rFonts w:asciiTheme="minorHAnsi" w:eastAsia="Arial MT" w:hAnsiTheme="minorHAnsi" w:cstheme="minorHAnsi"/>
           <w:color w:val="806000" w:themeColor="accent4" w:themeShade="80"/>
         </w:rPr>
-        <w:t xml:space="preserve"> (true</w:t>
-      </w:r>
-      <w:proofErr w:type="gramStart"/>
-      <w:r>
-        <w:rPr>
-          <w:rFonts w:asciiTheme="minorHAnsi" w:eastAsia="Arial MT" w:hAnsiTheme="minorHAnsi" w:cstheme="minorHAnsi"/>
-          <w:color w:val="806000" w:themeColor="accent4" w:themeShade="80"/>
-        </w:rPr>
-        <w:t>){</w:t>
-      </w:r>
-      <w:proofErr w:type="gramEnd"/>
+        <w:t xml:space="preserve"> (true){</w:t>
+      </w:r>
     </w:p>
     <w:p>
       <w:pPr>
@@ -10821,37 +10756,21 @@
                 <w:rFonts w:eastAsia="Arial MT"/>
               </w:rPr>
               <w:lastRenderedPageBreak/>
-              <w:t xml:space="preserve">Algorithm </w:t>
-            </w:r>
-            <w:proofErr w:type="gramStart"/>
+              <w:t>Algorithm 1</w:t>
+            </w:r>
             <w:r>
               <w:rPr>
                 <w:rStyle w:val="IntenseReference"/>
                 <w:rFonts w:eastAsia="Arial MT"/>
               </w:rPr>
-              <w:t>1</w:t>
+              <w:t xml:space="preserve">  </w:t>
             </w:r>
             <w:r>
               <w:rPr>
                 <w:rStyle w:val="IntenseReference"/>
                 <w:rFonts w:eastAsia="Arial MT"/>
               </w:rPr>
-              <w:t xml:space="preserve">  </w:t>
-            </w:r>
-            <w:r>
-              <w:rPr>
-                <w:rStyle w:val="IntenseReference"/>
-                <w:rFonts w:eastAsia="Arial MT"/>
-              </w:rPr>
-              <w:t>Kinect</w:t>
-            </w:r>
-            <w:proofErr w:type="gramEnd"/>
-            <w:r>
-              <w:rPr>
-                <w:rStyle w:val="IntenseReference"/>
-                <w:rFonts w:eastAsia="Arial MT"/>
-              </w:rPr>
-              <w:t xml:space="preserve"> sensor Pseudo code</w:t>
+              <w:t>Kinect sensor Pseudo code</w:t>
             </w:r>
           </w:p>
         </w:tc>
@@ -11752,23 +11671,7 @@
                 <w:rFonts w:asciiTheme="minorHAnsi" w:eastAsia="Arial MT" w:hAnsiTheme="minorHAnsi" w:cstheme="minorHAnsi"/>
                 <w:color w:val="806000" w:themeColor="accent4" w:themeShade="80"/>
               </w:rPr>
-              <w:t xml:space="preserve">raspberry pi </w:t>
-            </w:r>
-            <w:proofErr w:type="gramStart"/>
-            <w:r>
-              <w:rPr>
-                <w:rFonts w:asciiTheme="minorHAnsi" w:eastAsia="Arial MT" w:hAnsiTheme="minorHAnsi" w:cstheme="minorHAnsi"/>
-                <w:color w:val="806000" w:themeColor="accent4" w:themeShade="80"/>
-              </w:rPr>
-              <w:t>send</w:t>
-            </w:r>
-            <w:proofErr w:type="gramEnd"/>
-            <w:r>
-              <w:rPr>
-                <w:rFonts w:asciiTheme="minorHAnsi" w:eastAsia="Arial MT" w:hAnsiTheme="minorHAnsi" w:cstheme="minorHAnsi"/>
-                <w:color w:val="806000" w:themeColor="accent4" w:themeShade="80"/>
-              </w:rPr>
-              <w:t xml:space="preserve"> Instructions:</w:t>
+              <w:t>raspberry pi send Instructions:</w:t>
             </w:r>
           </w:p>
         </w:tc>
@@ -12595,7 +12498,6 @@
               </w:rPr>
               <w:t xml:space="preserve">WHILE </w:t>
             </w:r>
-            <w:proofErr w:type="gramStart"/>
             <w:r>
               <w:rPr>
                 <w:rFonts w:asciiTheme="minorHAnsi" w:eastAsia="Arial MT" w:hAnsiTheme="minorHAnsi" w:cstheme="minorHAnsi"/>
@@ -12615,15 +12517,7 @@
                 <w:rFonts w:asciiTheme="minorHAnsi" w:eastAsia="Arial MT" w:hAnsiTheme="minorHAnsi" w:cstheme="minorHAnsi"/>
                 <w:color w:val="806000" w:themeColor="accent4" w:themeShade="80"/>
               </w:rPr>
-              <w:t>!</w:t>
-            </w:r>
-            <w:proofErr w:type="gramEnd"/>
-            <w:r>
-              <w:rPr>
-                <w:rFonts w:asciiTheme="minorHAnsi" w:eastAsia="Arial MT" w:hAnsiTheme="minorHAnsi" w:cstheme="minorHAnsi"/>
-                <w:color w:val="806000" w:themeColor="accent4" w:themeShade="80"/>
-              </w:rPr>
-              <w:t>= NULL:</w:t>
+              <w:t>!= NULL:</w:t>
             </w:r>
           </w:p>
         </w:tc>
@@ -12797,23 +12691,7 @@
                 <w:rFonts w:asciiTheme="minorHAnsi" w:eastAsia="Arial MT" w:hAnsiTheme="minorHAnsi" w:cstheme="minorHAnsi"/>
                 <w:color w:val="806000" w:themeColor="accent4" w:themeShade="80"/>
               </w:rPr>
-              <w:t xml:space="preserve">       </w:t>
-            </w:r>
-            <w:proofErr w:type="spellStart"/>
-            <w:r>
-              <w:rPr>
-                <w:rFonts w:asciiTheme="minorHAnsi" w:eastAsia="Arial MT" w:hAnsiTheme="minorHAnsi" w:cstheme="minorHAnsi"/>
-                <w:color w:val="806000" w:themeColor="accent4" w:themeShade="80"/>
-              </w:rPr>
-              <w:t>next_state</w:t>
-            </w:r>
-            <w:proofErr w:type="spellEnd"/>
-            <w:r>
-              <w:rPr>
-                <w:rFonts w:asciiTheme="minorHAnsi" w:eastAsia="Arial MT" w:hAnsiTheme="minorHAnsi" w:cstheme="minorHAnsi"/>
-                <w:color w:val="806000" w:themeColor="accent4" w:themeShade="80"/>
-              </w:rPr>
-              <w:t xml:space="preserve"> = action predicted by DDPG</w:t>
+              <w:t xml:space="preserve">       next_state = action predicted by DDPG</w:t>
             </w:r>
           </w:p>
         </w:tc>
@@ -12876,23 +12754,7 @@
                 <w:rFonts w:asciiTheme="minorHAnsi" w:eastAsia="Arial MT" w:hAnsiTheme="minorHAnsi" w:cstheme="minorHAnsi"/>
                 <w:color w:val="806000" w:themeColor="accent4" w:themeShade="80"/>
               </w:rPr>
-              <w:t xml:space="preserve"> </w:t>
-            </w:r>
-            <w:proofErr w:type="spellStart"/>
-            <w:r>
-              <w:rPr>
-                <w:rFonts w:asciiTheme="minorHAnsi" w:eastAsia="Arial MT" w:hAnsiTheme="minorHAnsi" w:cstheme="minorHAnsi"/>
-                <w:color w:val="806000" w:themeColor="accent4" w:themeShade="80"/>
-              </w:rPr>
-              <w:t>next_state</w:t>
-            </w:r>
-            <w:proofErr w:type="spellEnd"/>
-            <w:r>
-              <w:rPr>
-                <w:rFonts w:asciiTheme="minorHAnsi" w:eastAsia="Arial MT" w:hAnsiTheme="minorHAnsi" w:cstheme="minorHAnsi"/>
-                <w:color w:val="806000" w:themeColor="accent4" w:themeShade="80"/>
-              </w:rPr>
-              <w:t xml:space="preserve"> </w:t>
+              <w:t xml:space="preserve"> next_state </w:t>
             </w:r>
             <w:r>
               <w:rPr>
@@ -17971,19 +17833,7 @@
         <w:rPr>
           <w:rFonts w:eastAsia="Times New Roman"/>
         </w:rPr>
-        <w:t xml:space="preserve">Chapter </w:t>
-      </w:r>
-      <w:r>
-        <w:rPr>
-          <w:rFonts w:eastAsia="Times New Roman"/>
-        </w:rPr>
-        <w:t>4</w:t>
-      </w:r>
-      <w:r>
-        <w:rPr>
-          <w:rFonts w:eastAsia="Times New Roman"/>
-        </w:rPr>
-        <w:t xml:space="preserve">: </w:t>
+        <w:t xml:space="preserve">Chapter 4: </w:t>
       </w:r>
       <w:r>
         <w:t>Implementation</w:t>
@@ -18061,8 +17911,19 @@
       <w:pPr>
         <w:pStyle w:val="Heading3"/>
       </w:pPr>
+      <w:commentRangeStart w:id="103"/>
       <w:r>
         <w:t>4.2.1 Assembling the Components</w:t>
+      </w:r>
+      <w:commentRangeEnd w:id="103"/>
+      <w:r>
+        <w:rPr>
+          <w:rStyle w:val="CommentReference"/>
+          <w:rFonts w:ascii="Times New Roman" w:eastAsia="Times New Roman" w:hAnsi="Times New Roman" w:cs="Times New Roman"/>
+          <w:b w:val="0"/>
+          <w:color w:val="000000"/>
+        </w:rPr>
+        <w:commentReference w:id="103"/>
       </w:r>
     </w:p>
     <w:p/>
@@ -18224,29 +18085,32 @@
           <w:b/>
           <w:bCs/>
         </w:rPr>
-        <w:t>Step 3: Connecting Raspberry Pi with Nao Robot via Bluetooth</w:t>
-      </w:r>
-    </w:p>
-    <w:p>
-      <w:pPr>
-        <w:spacing w:line="240" w:lineRule="auto"/>
+        <w:t xml:space="preserve">Step 3: Connecting Raspberry Pi with Nao Robot via </w:t>
+      </w:r>
+      <w:commentRangeStart w:id="104"/>
+      <w:r>
         <w:rPr>
           <w:b/>
           <w:bCs/>
         </w:rPr>
-      </w:pPr>
-    </w:p>
-    <w:p>
-      <w:r>
+        <w:t>Bluetooth</w:t>
+      </w:r>
+      <w:commentRangeEnd w:id="104"/>
+      <w:r>
+        <w:rPr>
+          <w:rStyle w:val="CommentReference"/>
+        </w:rPr>
+        <w:commentReference w:id="104"/>
+      </w:r>
+    </w:p>
+    <w:p>
+      <w:pPr>
+        <w:spacing w:line="240" w:lineRule="auto"/>
         <w:rPr>
           <w:b/>
           <w:bCs/>
         </w:rPr>
-        <w:t>Bluetooth Integration for Wireless Control:</w:t>
-      </w:r>
-      <w:r>
-        <w:t xml:space="preserve"> The Raspberry Pi was configured to establish a Bluetooth connection with the Nao robot. This wireless setup was essential for real-time control and data exchange, eliminating the limitations imposed by wired connections. </w:t>
-      </w:r>
+      </w:pPr>
     </w:p>
     <w:p>
       <w:r>
@@ -18254,6 +18118,18 @@
           <w:b/>
           <w:bCs/>
         </w:rPr>
+        <w:t>Bluetooth Integration for Wireless Control:</w:t>
+      </w:r>
+      <w:r>
+        <w:t xml:space="preserve"> The Raspberry Pi was configured to establish a Bluetooth connection with the Nao robot. This wireless setup was essential for real-time control and data exchange, eliminating the limitations imposed by wired connections. </w:t>
+      </w:r>
+    </w:p>
+    <w:p>
+      <w:r>
+        <w:rPr>
+          <w:b/>
+          <w:bCs/>
+        </w:rPr>
         <w:t>Connectivity Testing and Troubleshooting:</w:t>
       </w:r>
       <w:r>
@@ -18323,18 +18199,10 @@
         <w:t>Operating System Setup:</w:t>
       </w:r>
       <w:r>
-        <w:t xml:space="preserve"> Both the Raspberry Pi and the laptop were configured with appropriate operating systems. The Raspberry Pi ran a Linux-based OS </w:t>
-      </w:r>
-      <w:proofErr w:type="gramStart"/>
-      <w:r>
-        <w:t>(</w:t>
-      </w:r>
-      <w:r>
-        <w:t xml:space="preserve"> Ubuntu</w:t>
-      </w:r>
-      <w:proofErr w:type="gramEnd"/>
-      <w:r>
-        <w:t xml:space="preserve"> </w:t>
+        <w:t xml:space="preserve"> Both the Raspberry Pi and the laptop were configured with appropriate operating systems. The Raspberry Pi ran a Linux-based OS (</w:t>
+      </w:r>
+      <w:r>
+        <w:t xml:space="preserve"> Ubuntu </w:t>
       </w:r>
       <w:r>
         <w:t xml:space="preserve">) optimized for performance and compatibility with the hardware components. </w:t>
@@ -18429,49 +18297,916 @@
     </w:p>
     <w:p/>
     <w:p/>
-    <w:p/>
-    <w:p/>
-    <w:p/>
-    <w:p/>
-    <w:p/>
-    <w:p/>
-    <w:p/>
-    <w:p/>
-    <w:p/>
-    <w:p/>
-    <w:p/>
-    <w:p/>
-    <w:p/>
-    <w:p/>
-    <w:p/>
-    <w:p/>
-    <w:p/>
-    <w:p/>
-    <w:p/>
-    <w:p/>
-    <w:p/>
-    <w:p/>
-    <w:p/>
-    <w:p/>
-    <w:p/>
-    <w:p/>
-    <w:p/>
-    <w:p/>
-    <w:p/>
-    <w:p/>
-    <w:p/>
-    <w:p/>
-    <w:p/>
-    <w:p/>
-    <w:p/>
-    <w:p/>
-    <w:p/>
-    <w:p/>
-    <w:p/>
-    <w:p/>
-    <w:p/>
-    <w:p/>
-    <w:p/>
+    <w:p>
+      <w:pPr>
+        <w:rPr>
+          <w:sz w:val="20"/>
+          <w:szCs w:val="20"/>
+          <w:highlight w:val="yellow"/>
+        </w:rPr>
+      </w:pPr>
+      <w:r>
+        <w:rPr>
+          <w:sz w:val="20"/>
+          <w:szCs w:val="20"/>
+          <w:highlight w:val="yellow"/>
+        </w:rPr>
+        <w:lastRenderedPageBreak/>
+        <w:t>4.</w:t>
+      </w:r>
+      <w:r>
+        <w:rPr>
+          <w:sz w:val="20"/>
+          <w:szCs w:val="20"/>
+          <w:highlight w:val="yellow"/>
+        </w:rPr>
+        <w:t>2</w:t>
+      </w:r>
+      <w:r>
+        <w:rPr>
+          <w:sz w:val="20"/>
+          <w:szCs w:val="20"/>
+          <w:highlight w:val="yellow"/>
+        </w:rPr>
+        <w:t xml:space="preserve"> Hardware setup</w:t>
+      </w:r>
+    </w:p>
+    <w:p>
+      <w:pPr>
+        <w:pStyle w:val="ListParagraph"/>
+        <w:numPr>
+          <w:ilvl w:val="1"/>
+          <w:numId w:val="13"/>
+        </w:numPr>
+        <w:rPr>
+          <w:sz w:val="20"/>
+          <w:szCs w:val="20"/>
+          <w:highlight w:val="yellow"/>
+        </w:rPr>
+      </w:pPr>
+      <w:r>
+        <w:rPr>
+          <w:sz w:val="20"/>
+          <w:szCs w:val="20"/>
+          <w:highlight w:val="yellow"/>
+        </w:rPr>
+        <w:t>Raspberry Pi: Windows 10 IoT</w:t>
+      </w:r>
+    </w:p>
+    <w:p>
+      <w:pPr>
+        <w:pStyle w:val="ListParagraph"/>
+        <w:numPr>
+          <w:ilvl w:val="1"/>
+          <w:numId w:val="13"/>
+        </w:numPr>
+        <w:rPr>
+          <w:sz w:val="20"/>
+          <w:szCs w:val="20"/>
+          <w:highlight w:val="yellow"/>
+        </w:rPr>
+      </w:pPr>
+      <w:r>
+        <w:rPr>
+          <w:sz w:val="20"/>
+          <w:szCs w:val="20"/>
+          <w:highlight w:val="yellow"/>
+        </w:rPr>
+        <w:t>Kinect v2: install Kinect for Windows SDK, connect it to the adapter and connect the laptop with USB 3.0</w:t>
+      </w:r>
+    </w:p>
+    <w:p>
+      <w:pPr>
+        <w:pStyle w:val="ListParagraph"/>
+        <w:numPr>
+          <w:ilvl w:val="1"/>
+          <w:numId w:val="13"/>
+        </w:numPr>
+        <w:rPr>
+          <w:sz w:val="20"/>
+          <w:szCs w:val="20"/>
+          <w:highlight w:val="yellow"/>
+        </w:rPr>
+      </w:pPr>
+      <w:r>
+        <w:rPr>
+          <w:sz w:val="20"/>
+          <w:szCs w:val="20"/>
+          <w:highlight w:val="yellow"/>
+        </w:rPr>
+        <w:t xml:space="preserve">NAO: install </w:t>
+      </w:r>
+      <w:proofErr w:type="spellStart"/>
+      <w:r>
+        <w:rPr>
+          <w:sz w:val="20"/>
+          <w:szCs w:val="20"/>
+          <w:highlight w:val="yellow"/>
+        </w:rPr>
+        <w:t>C</w:t>
+      </w:r>
+      <w:r>
+        <w:rPr>
+          <w:sz w:val="20"/>
+          <w:szCs w:val="20"/>
+          <w:highlight w:val="yellow"/>
+        </w:rPr>
+        <w:t>horegraphe</w:t>
+      </w:r>
+      <w:proofErr w:type="spellEnd"/>
+      <w:r>
+        <w:rPr>
+          <w:sz w:val="20"/>
+          <w:szCs w:val="20"/>
+          <w:highlight w:val="yellow"/>
+        </w:rPr>
+        <w:t xml:space="preserve">, </w:t>
+      </w:r>
+      <w:r>
+        <w:rPr>
+          <w:sz w:val="20"/>
+          <w:szCs w:val="20"/>
+          <w:highlight w:val="yellow"/>
+        </w:rPr>
+        <w:t>g</w:t>
+      </w:r>
+      <w:r>
+        <w:rPr>
+          <w:sz w:val="20"/>
+          <w:szCs w:val="20"/>
+          <w:highlight w:val="yellow"/>
+        </w:rPr>
+        <w:t>et NAO IP and confirm the connection</w:t>
+      </w:r>
+    </w:p>
+    <w:p>
+      <w:pPr>
+        <w:rPr>
+          <w:highlight w:val="yellow"/>
+        </w:rPr>
+      </w:pPr>
+    </w:p>
+    <w:p>
+      <w:pPr>
+        <w:rPr>
+          <w:sz w:val="20"/>
+          <w:szCs w:val="20"/>
+          <w:highlight w:val="yellow"/>
+        </w:rPr>
+      </w:pPr>
+      <w:r>
+        <w:rPr>
+          <w:sz w:val="20"/>
+          <w:szCs w:val="20"/>
+          <w:highlight w:val="yellow"/>
+        </w:rPr>
+        <w:t>4.</w:t>
+      </w:r>
+      <w:r>
+        <w:rPr>
+          <w:sz w:val="20"/>
+          <w:szCs w:val="20"/>
+          <w:highlight w:val="yellow"/>
+        </w:rPr>
+        <w:t>3</w:t>
+      </w:r>
+      <w:r>
+        <w:rPr>
+          <w:sz w:val="20"/>
+          <w:szCs w:val="20"/>
+          <w:highlight w:val="yellow"/>
+        </w:rPr>
+        <w:t xml:space="preserve"> Software setup</w:t>
+      </w:r>
+    </w:p>
+    <w:p>
+      <w:pPr>
+        <w:pStyle w:val="ListParagraph"/>
+        <w:numPr>
+          <w:ilvl w:val="1"/>
+          <w:numId w:val="14"/>
+        </w:numPr>
+        <w:rPr>
+          <w:sz w:val="20"/>
+          <w:szCs w:val="20"/>
+          <w:highlight w:val="yellow"/>
+        </w:rPr>
+      </w:pPr>
+      <w:r>
+        <w:rPr>
+          <w:sz w:val="20"/>
+          <w:szCs w:val="20"/>
+          <w:highlight w:val="yellow"/>
+        </w:rPr>
+        <w:t>Inverse kinematics (</w:t>
+      </w:r>
+      <w:r>
+        <w:rPr>
+          <w:b/>
+          <w:bCs/>
+          <w:sz w:val="20"/>
+          <w:szCs w:val="20"/>
+          <w:highlight w:val="yellow"/>
+        </w:rPr>
+        <w:t>equations</w:t>
+      </w:r>
+      <w:r>
+        <w:rPr>
+          <w:sz w:val="20"/>
+          <w:szCs w:val="20"/>
+          <w:highlight w:val="yellow"/>
+        </w:rPr>
+        <w:t xml:space="preserve"> for Nao joints &lt;theta&gt; and Kinect Skeleton&lt;sides o triangle&gt; and </w:t>
+      </w:r>
+      <w:r>
+        <w:rPr>
+          <w:b/>
+          <w:bCs/>
+          <w:sz w:val="20"/>
+          <w:szCs w:val="20"/>
+          <w:highlight w:val="yellow"/>
+        </w:rPr>
+        <w:t>images</w:t>
+      </w:r>
+      <w:r>
+        <w:rPr>
+          <w:sz w:val="20"/>
+          <w:szCs w:val="20"/>
+          <w:highlight w:val="yellow"/>
+        </w:rPr>
+        <w:t>)</w:t>
+      </w:r>
+    </w:p>
+    <w:p>
+      <w:pPr>
+        <w:pStyle w:val="ListParagraph"/>
+        <w:numPr>
+          <w:ilvl w:val="1"/>
+          <w:numId w:val="14"/>
+        </w:numPr>
+        <w:rPr>
+          <w:sz w:val="20"/>
+          <w:szCs w:val="20"/>
+          <w:highlight w:val="yellow"/>
+        </w:rPr>
+      </w:pPr>
+      <w:r>
+        <w:rPr>
+          <w:sz w:val="20"/>
+          <w:szCs w:val="20"/>
+          <w:highlight w:val="yellow"/>
+        </w:rPr>
+        <w:t xml:space="preserve">Install </w:t>
+      </w:r>
+      <w:proofErr w:type="spellStart"/>
+      <w:r>
+        <w:rPr>
+          <w:sz w:val="20"/>
+          <w:szCs w:val="20"/>
+          <w:highlight w:val="yellow"/>
+        </w:rPr>
+        <w:t>webot</w:t>
+      </w:r>
+      <w:proofErr w:type="spellEnd"/>
+      <w:r>
+        <w:rPr>
+          <w:sz w:val="20"/>
+          <w:szCs w:val="20"/>
+          <w:highlight w:val="yellow"/>
+        </w:rPr>
+        <w:t xml:space="preserve"> and configure Nao</w:t>
+      </w:r>
+    </w:p>
+    <w:p>
+      <w:pPr>
+        <w:pStyle w:val="ListParagraph"/>
+        <w:numPr>
+          <w:ilvl w:val="1"/>
+          <w:numId w:val="14"/>
+        </w:numPr>
+        <w:rPr>
+          <w:sz w:val="20"/>
+          <w:szCs w:val="20"/>
+          <w:highlight w:val="yellow"/>
+        </w:rPr>
+      </w:pPr>
+      <w:r>
+        <w:rPr>
+          <w:sz w:val="20"/>
+          <w:szCs w:val="20"/>
+          <w:highlight w:val="yellow"/>
+        </w:rPr>
+        <w:t xml:space="preserve">Install python and </w:t>
+      </w:r>
+      <w:proofErr w:type="spellStart"/>
+      <w:r>
+        <w:rPr>
+          <w:sz w:val="20"/>
+          <w:szCs w:val="20"/>
+          <w:highlight w:val="yellow"/>
+        </w:rPr>
+        <w:t>c#</w:t>
+      </w:r>
+      <w:proofErr w:type="spellEnd"/>
+      <w:r>
+        <w:rPr>
+          <w:sz w:val="20"/>
+          <w:szCs w:val="20"/>
+          <w:highlight w:val="yellow"/>
+        </w:rPr>
+        <w:t xml:space="preserve"> with required libraries</w:t>
+      </w:r>
+    </w:p>
+    <w:p>
+      <w:pPr>
+        <w:pStyle w:val="ListParagraph"/>
+        <w:numPr>
+          <w:ilvl w:val="1"/>
+          <w:numId w:val="14"/>
+        </w:numPr>
+        <w:rPr>
+          <w:sz w:val="20"/>
+          <w:szCs w:val="20"/>
+          <w:highlight w:val="yellow"/>
+        </w:rPr>
+      </w:pPr>
+      <w:r>
+        <w:rPr>
+          <w:sz w:val="20"/>
+          <w:szCs w:val="20"/>
+          <w:highlight w:val="yellow"/>
+        </w:rPr>
+        <w:t>Choose dataset (Kinect v2)</w:t>
+      </w:r>
+    </w:p>
+    <w:p>
+      <w:pPr>
+        <w:pStyle w:val="ListParagraph"/>
+        <w:numPr>
+          <w:ilvl w:val="1"/>
+          <w:numId w:val="14"/>
+        </w:numPr>
+        <w:rPr>
+          <w:sz w:val="20"/>
+          <w:szCs w:val="20"/>
+          <w:highlight w:val="yellow"/>
+        </w:rPr>
+      </w:pPr>
+      <w:r>
+        <w:rPr>
+          <w:sz w:val="20"/>
+          <w:szCs w:val="20"/>
+          <w:highlight w:val="yellow"/>
+        </w:rPr>
+        <w:t>Implement DDPG using python</w:t>
+      </w:r>
+    </w:p>
+    <w:p>
+      <w:pPr>
+        <w:pStyle w:val="ListParagraph"/>
+        <w:numPr>
+          <w:ilvl w:val="1"/>
+          <w:numId w:val="14"/>
+        </w:numPr>
+        <w:rPr>
+          <w:sz w:val="20"/>
+          <w:szCs w:val="20"/>
+          <w:highlight w:val="yellow"/>
+        </w:rPr>
+      </w:pPr>
+      <w:r>
+        <w:rPr>
+          <w:sz w:val="20"/>
+          <w:szCs w:val="20"/>
+          <w:highlight w:val="yellow"/>
+        </w:rPr>
+        <w:t>Training</w:t>
+      </w:r>
+    </w:p>
+    <w:p>
+      <w:pPr>
+        <w:pStyle w:val="ListParagraph"/>
+        <w:numPr>
+          <w:ilvl w:val="1"/>
+          <w:numId w:val="14"/>
+        </w:numPr>
+        <w:rPr>
+          <w:sz w:val="20"/>
+          <w:szCs w:val="20"/>
+          <w:highlight w:val="yellow"/>
+        </w:rPr>
+      </w:pPr>
+      <w:r>
+        <w:rPr>
+          <w:sz w:val="20"/>
+          <w:szCs w:val="20"/>
+          <w:highlight w:val="yellow"/>
+        </w:rPr>
+        <w:t xml:space="preserve">Install Rabbit MQ to send data from Kinect to </w:t>
+      </w:r>
+    </w:p>
+    <w:p>
+      <w:pPr>
+        <w:pStyle w:val="ListParagraph"/>
+        <w:numPr>
+          <w:ilvl w:val="1"/>
+          <w:numId w:val="14"/>
+        </w:numPr>
+        <w:rPr>
+          <w:sz w:val="20"/>
+          <w:szCs w:val="20"/>
+          <w:highlight w:val="yellow"/>
+        </w:rPr>
+      </w:pPr>
+      <w:r>
+        <w:rPr>
+          <w:sz w:val="20"/>
+          <w:szCs w:val="20"/>
+          <w:highlight w:val="yellow"/>
+        </w:rPr>
+        <w:t>Read depth data from Kinect</w:t>
+      </w:r>
+      <w:r>
+        <w:rPr>
+          <w:sz w:val="20"/>
+          <w:szCs w:val="20"/>
+          <w:highlight w:val="yellow"/>
+        </w:rPr>
+        <w:t xml:space="preserve"> then send it </w:t>
+      </w:r>
+      <w:r>
+        <w:rPr>
+          <w:sz w:val="20"/>
+          <w:szCs w:val="20"/>
+          <w:highlight w:val="yellow"/>
+        </w:rPr>
+        <w:t xml:space="preserve">to </w:t>
+      </w:r>
+      <w:r>
+        <w:rPr>
+          <w:sz w:val="20"/>
+          <w:szCs w:val="20"/>
+          <w:highlight w:val="yellow"/>
+        </w:rPr>
+        <w:t>Nao robot</w:t>
+      </w:r>
+    </w:p>
+    <w:p>
+      <w:pPr>
+        <w:rPr>
+          <w:sz w:val="20"/>
+          <w:szCs w:val="20"/>
+        </w:rPr>
+      </w:pPr>
+      <w:r>
+        <w:rPr>
+          <w:sz w:val="20"/>
+          <w:szCs w:val="20"/>
+        </w:rPr>
+        <w:tab/>
+      </w:r>
+    </w:p>
+    <w:p>
+      <w:pPr>
+        <w:rPr>
+          <w:sz w:val="20"/>
+          <w:szCs w:val="20"/>
+          <w:highlight w:val="yellow"/>
+        </w:rPr>
+      </w:pPr>
+      <w:r>
+        <w:rPr>
+          <w:sz w:val="20"/>
+          <w:szCs w:val="20"/>
+          <w:highlight w:val="yellow"/>
+        </w:rPr>
+        <w:t>4.</w:t>
+      </w:r>
+      <w:r>
+        <w:rPr>
+          <w:sz w:val="20"/>
+          <w:szCs w:val="20"/>
+          <w:highlight w:val="yellow"/>
+        </w:rPr>
+        <w:t>4</w:t>
+      </w:r>
+      <w:r>
+        <w:rPr>
+          <w:sz w:val="20"/>
+          <w:szCs w:val="20"/>
+          <w:highlight w:val="yellow"/>
+        </w:rPr>
+        <w:t xml:space="preserve"> challenges</w:t>
+      </w:r>
+    </w:p>
+    <w:p>
+      <w:pPr>
+        <w:rPr>
+          <w:sz w:val="20"/>
+          <w:szCs w:val="20"/>
+          <w:highlight w:val="yellow"/>
+        </w:rPr>
+      </w:pPr>
+      <w:r>
+        <w:rPr>
+          <w:sz w:val="20"/>
+          <w:szCs w:val="20"/>
+        </w:rPr>
+        <w:tab/>
+      </w:r>
+      <w:r>
+        <w:rPr>
+          <w:sz w:val="20"/>
+          <w:szCs w:val="20"/>
+          <w:highlight w:val="yellow"/>
+        </w:rPr>
+        <w:t>Balancing</w:t>
+      </w:r>
+    </w:p>
+    <w:p>
+      <w:pPr>
+        <w:rPr>
+          <w:sz w:val="20"/>
+          <w:szCs w:val="20"/>
+          <w:highlight w:val="yellow"/>
+        </w:rPr>
+      </w:pPr>
+      <w:r>
+        <w:rPr>
+          <w:sz w:val="20"/>
+          <w:szCs w:val="20"/>
+        </w:rPr>
+        <w:tab/>
+      </w:r>
+      <w:r>
+        <w:rPr>
+          <w:sz w:val="20"/>
+          <w:szCs w:val="20"/>
+          <w:highlight w:val="yellow"/>
+        </w:rPr>
+        <w:t>Degree of freedom between Nao and Human</w:t>
+      </w:r>
+    </w:p>
+    <w:p>
+      <w:pPr>
+        <w:rPr>
+          <w:sz w:val="20"/>
+          <w:szCs w:val="20"/>
+          <w:highlight w:val="yellow"/>
+        </w:rPr>
+      </w:pPr>
+      <w:r>
+        <w:rPr>
+          <w:sz w:val="20"/>
+          <w:szCs w:val="20"/>
+        </w:rPr>
+        <w:tab/>
+      </w:r>
+      <w:r>
+        <w:rPr>
+          <w:sz w:val="20"/>
+          <w:szCs w:val="20"/>
+          <w:highlight w:val="yellow"/>
+        </w:rPr>
+        <w:t>Training on PC not in Raspberry Pi</w:t>
+      </w:r>
+    </w:p>
+    <w:p>
+      <w:pPr>
+        <w:rPr>
+          <w:sz w:val="20"/>
+          <w:szCs w:val="20"/>
+          <w:highlight w:val="yellow"/>
+        </w:rPr>
+      </w:pPr>
+    </w:p>
+    <w:p>
+      <w:pPr>
+        <w:rPr>
+          <w:sz w:val="20"/>
+          <w:szCs w:val="20"/>
+          <w:highlight w:val="yellow"/>
+        </w:rPr>
+      </w:pPr>
+      <w:r>
+        <w:rPr>
+          <w:sz w:val="20"/>
+          <w:szCs w:val="20"/>
+          <w:highlight w:val="yellow"/>
+        </w:rPr>
+        <w:t>Chapter 5</w:t>
+      </w:r>
+      <w:r>
+        <w:rPr>
+          <w:sz w:val="20"/>
+          <w:szCs w:val="20"/>
+          <w:highlight w:val="yellow"/>
+        </w:rPr>
+        <w:t>:</w:t>
+      </w:r>
+      <w:r>
+        <w:rPr>
+          <w:sz w:val="20"/>
+          <w:szCs w:val="20"/>
+          <w:highlight w:val="yellow"/>
+        </w:rPr>
+        <w:t xml:space="preserve"> Testing</w:t>
+      </w:r>
+    </w:p>
+    <w:p>
+      <w:pPr>
+        <w:pStyle w:val="ListParagraph"/>
+        <w:numPr>
+          <w:ilvl w:val="1"/>
+          <w:numId w:val="12"/>
+        </w:numPr>
+        <w:rPr>
+          <w:sz w:val="20"/>
+          <w:szCs w:val="20"/>
+          <w:highlight w:val="yellow"/>
+        </w:rPr>
+      </w:pPr>
+      <w:r>
+        <w:rPr>
+          <w:sz w:val="20"/>
+          <w:szCs w:val="20"/>
+          <w:highlight w:val="yellow"/>
+        </w:rPr>
+        <w:t>Hardware</w:t>
+      </w:r>
+    </w:p>
+    <w:p>
+      <w:pPr>
+        <w:pStyle w:val="ListParagraph"/>
+        <w:numPr>
+          <w:ilvl w:val="2"/>
+          <w:numId w:val="12"/>
+        </w:numPr>
+        <w:rPr>
+          <w:sz w:val="20"/>
+          <w:szCs w:val="20"/>
+          <w:highlight w:val="yellow"/>
+        </w:rPr>
+      </w:pPr>
+      <w:r>
+        <w:rPr>
+          <w:sz w:val="20"/>
+          <w:szCs w:val="20"/>
+          <w:highlight w:val="yellow"/>
+        </w:rPr>
+        <w:t>Kinect v2</w:t>
+      </w:r>
+    </w:p>
+    <w:p>
+      <w:pPr>
+        <w:pStyle w:val="ListParagraph"/>
+        <w:numPr>
+          <w:ilvl w:val="2"/>
+          <w:numId w:val="12"/>
+        </w:numPr>
+        <w:rPr>
+          <w:sz w:val="20"/>
+          <w:szCs w:val="20"/>
+          <w:highlight w:val="yellow"/>
+        </w:rPr>
+      </w:pPr>
+      <w:r>
+        <w:rPr>
+          <w:sz w:val="20"/>
+          <w:szCs w:val="20"/>
+          <w:highlight w:val="yellow"/>
+        </w:rPr>
+        <w:t xml:space="preserve">Nao </w:t>
+      </w:r>
+    </w:p>
+    <w:p>
+      <w:pPr>
+        <w:pStyle w:val="ListParagraph"/>
+        <w:numPr>
+          <w:ilvl w:val="2"/>
+          <w:numId w:val="12"/>
+        </w:numPr>
+        <w:rPr>
+          <w:sz w:val="20"/>
+          <w:szCs w:val="20"/>
+          <w:highlight w:val="yellow"/>
+        </w:rPr>
+      </w:pPr>
+      <w:r>
+        <w:rPr>
+          <w:sz w:val="20"/>
+          <w:szCs w:val="20"/>
+          <w:highlight w:val="yellow"/>
+        </w:rPr>
+        <w:t>Raspberry pi</w:t>
+      </w:r>
+    </w:p>
+    <w:p>
+      <w:pPr>
+        <w:pStyle w:val="ListParagraph"/>
+        <w:numPr>
+          <w:ilvl w:val="2"/>
+          <w:numId w:val="12"/>
+        </w:numPr>
+        <w:rPr>
+          <w:sz w:val="20"/>
+          <w:szCs w:val="20"/>
+          <w:highlight w:val="yellow"/>
+        </w:rPr>
+      </w:pPr>
+      <w:r>
+        <w:rPr>
+          <w:sz w:val="20"/>
+          <w:szCs w:val="20"/>
+          <w:highlight w:val="yellow"/>
+        </w:rPr>
+        <w:t>System interconnection</w:t>
+      </w:r>
+    </w:p>
+    <w:p>
+      <w:pPr>
+        <w:pStyle w:val="ListParagraph"/>
+        <w:numPr>
+          <w:ilvl w:val="1"/>
+          <w:numId w:val="12"/>
+        </w:numPr>
+        <w:rPr>
+          <w:sz w:val="20"/>
+          <w:szCs w:val="20"/>
+          <w:highlight w:val="yellow"/>
+        </w:rPr>
+      </w:pPr>
+      <w:r>
+        <w:rPr>
+          <w:sz w:val="20"/>
+          <w:szCs w:val="20"/>
+          <w:highlight w:val="yellow"/>
+        </w:rPr>
+        <w:t>Software</w:t>
+      </w:r>
+    </w:p>
+    <w:p>
+      <w:pPr>
+        <w:pStyle w:val="ListParagraph"/>
+        <w:numPr>
+          <w:ilvl w:val="2"/>
+          <w:numId w:val="12"/>
+        </w:numPr>
+        <w:rPr>
+          <w:sz w:val="20"/>
+          <w:szCs w:val="20"/>
+          <w:highlight w:val="yellow"/>
+        </w:rPr>
+      </w:pPr>
+      <w:r>
+        <w:rPr>
+          <w:sz w:val="20"/>
+          <w:szCs w:val="20"/>
+          <w:highlight w:val="yellow"/>
+        </w:rPr>
+        <w:t>Inverse kinematics</w:t>
+      </w:r>
+    </w:p>
+    <w:p>
+      <w:pPr>
+        <w:pStyle w:val="ListParagraph"/>
+        <w:numPr>
+          <w:ilvl w:val="2"/>
+          <w:numId w:val="12"/>
+        </w:numPr>
+        <w:rPr>
+          <w:sz w:val="20"/>
+          <w:szCs w:val="20"/>
+          <w:highlight w:val="yellow"/>
+        </w:rPr>
+      </w:pPr>
+      <w:r>
+        <w:rPr>
+          <w:sz w:val="20"/>
+          <w:szCs w:val="20"/>
+          <w:highlight w:val="yellow"/>
+        </w:rPr>
+        <w:t>DDPG algorithm (Ask Eid how to test it)</w:t>
+      </w:r>
+    </w:p>
+    <w:p>
+      <w:pPr>
+        <w:pStyle w:val="ListParagraph"/>
+        <w:numPr>
+          <w:ilvl w:val="2"/>
+          <w:numId w:val="12"/>
+        </w:numPr>
+        <w:rPr>
+          <w:sz w:val="20"/>
+          <w:szCs w:val="20"/>
+          <w:highlight w:val="yellow"/>
+        </w:rPr>
+      </w:pPr>
+      <w:proofErr w:type="spellStart"/>
+      <w:r>
+        <w:rPr>
+          <w:sz w:val="20"/>
+          <w:szCs w:val="20"/>
+          <w:highlight w:val="yellow"/>
+        </w:rPr>
+        <w:t>Webot</w:t>
+      </w:r>
+      <w:proofErr w:type="spellEnd"/>
+    </w:p>
+    <w:p>
+      <w:pPr>
+        <w:pStyle w:val="ListParagraph"/>
+        <w:numPr>
+          <w:ilvl w:val="2"/>
+          <w:numId w:val="12"/>
+        </w:numPr>
+        <w:rPr>
+          <w:sz w:val="20"/>
+          <w:szCs w:val="20"/>
+          <w:highlight w:val="yellow"/>
+        </w:rPr>
+      </w:pPr>
+      <w:proofErr w:type="spellStart"/>
+      <w:r>
+        <w:rPr>
+          <w:sz w:val="20"/>
+          <w:szCs w:val="20"/>
+          <w:highlight w:val="yellow"/>
+        </w:rPr>
+        <w:t>Choregraphe</w:t>
+      </w:r>
+      <w:proofErr w:type="spellEnd"/>
+    </w:p>
+    <w:p>
+      <w:pPr>
+        <w:pStyle w:val="ListParagraph"/>
+        <w:numPr>
+          <w:ilvl w:val="2"/>
+          <w:numId w:val="12"/>
+        </w:numPr>
+        <w:rPr>
+          <w:sz w:val="20"/>
+          <w:szCs w:val="20"/>
+          <w:highlight w:val="yellow"/>
+        </w:rPr>
+      </w:pPr>
+      <w:r>
+        <w:rPr>
+          <w:sz w:val="20"/>
+          <w:szCs w:val="20"/>
+          <w:highlight w:val="yellow"/>
+        </w:rPr>
+        <w:t>C# and python libraries</w:t>
+      </w:r>
+    </w:p>
+    <w:p>
+      <w:pPr>
+        <w:rPr>
+          <w:sz w:val="20"/>
+          <w:szCs w:val="20"/>
+          <w:highlight w:val="yellow"/>
+        </w:rPr>
+      </w:pPr>
+    </w:p>
+    <w:p>
+      <w:pPr>
+        <w:rPr>
+          <w:sz w:val="20"/>
+          <w:szCs w:val="20"/>
+          <w:highlight w:val="yellow"/>
+        </w:rPr>
+      </w:pPr>
+      <w:r>
+        <w:rPr>
+          <w:sz w:val="20"/>
+          <w:szCs w:val="20"/>
+          <w:highlight w:val="yellow"/>
+        </w:rPr>
+        <w:t>Chapter 6: Conclusion and future work(one or two page maximum)</w:t>
+      </w:r>
+    </w:p>
+    <w:p>
+      <w:pPr>
+        <w:rPr>
+          <w:b/>
+          <w:bCs/>
+        </w:rPr>
+      </w:pPr>
+      <w:r>
+        <w:rPr>
+          <w:b/>
+          <w:bCs/>
+        </w:rPr>
+        <w:t>Almost all subtitle should have image. We can add it later</w:t>
+      </w:r>
+      <w:r>
+        <w:rPr>
+          <w:b/>
+          <w:bCs/>
+        </w:rPr>
+        <w:tab/>
+      </w:r>
+    </w:p>
     <w:p>
       <w:pPr>
         <w:pStyle w:val="Heading1"/>
@@ -18479,11 +19214,12 @@
           <w:tab w:val="left" w:pos="3240"/>
         </w:tabs>
       </w:pPr>
-      <w:bookmarkStart w:id="103" w:name="_Toc153453155"/>
-      <w:r>
+      <w:bookmarkStart w:id="105" w:name="_Toc153453155"/>
+      <w:r>
+        <w:lastRenderedPageBreak/>
         <w:t>References</w:t>
       </w:r>
-      <w:bookmarkEnd w:id="103"/>
+      <w:bookmarkEnd w:id="105"/>
       <w:r>
         <w:tab/>
       </w:r>
@@ -18743,7 +19479,15 @@
             <w:rStyle w:val="Hyperlink"/>
             <w:lang w:val="en"/>
           </w:rPr>
-          <w:t>https://www.ncbi.nlm.nih.gov/pmc/articles/PMC9002889/?fbclid=IwAR0wfyCT3-8jToToxywHbGbDxrh27SUbEpvPo0PIB-_92-lXRz0OVoWIppA#:~:text=The%20Kinect%20v2%20depth%20sensor,4.5%20m%20range%20%5B13%5D</w:t>
+          <w:t>https://www.ncbi.nlm.nih.gov/pmc/articles/PMC9002889/?fbclid=IwAR0wfyCT3-8jToToxywHbGbDxrh27SUbEpvPo0PIB-_92-</w:t>
+        </w:r>
+        <w:r>
+          <w:rPr>
+            <w:rStyle w:val="Hyperlink"/>
+            <w:lang w:val="en"/>
+          </w:rPr>
+          <w:lastRenderedPageBreak/>
+          <w:t>lXRz0OVoWIppA#:~:text=The%20Kinect%20v2%20depth%20sensor,4.5%20m%20range%20%5B13%5D</w:t>
         </w:r>
       </w:hyperlink>
     </w:p>
@@ -19227,6 +19971,40 @@
       <w:r>
         <w:t>Mohanad: Human-Humanoid differences</w:t>
       </w:r>
+    </w:p>
+  </w:comment>
+  <w:comment w:id="103" w:author="Mohanad Albustanji" w:date="2023-12-30T22:51:00Z" w:initials="MA">
+    <w:p>
+      <w:pPr>
+        <w:pStyle w:val="CommentText"/>
+      </w:pPr>
+      <w:r>
+        <w:rPr>
+          <w:rStyle w:val="CommentReference"/>
+        </w:rPr>
+        <w:annotationRef/>
+      </w:r>
+      <w:r>
+        <w:t>You can delete it</w:t>
+      </w:r>
+    </w:p>
+  </w:comment>
+  <w:comment w:id="104" w:author="Mohanad Albustanji" w:date="2023-12-30T22:48:00Z" w:initials="MA">
+    <w:p>
+      <w:pPr>
+        <w:pStyle w:val="CommentText"/>
+      </w:pPr>
+      <w:r>
+        <w:rPr>
+          <w:rStyle w:val="CommentReference"/>
+        </w:rPr>
+        <w:annotationRef/>
+      </w:r>
+      <w:proofErr w:type="spellStart"/>
+      <w:r>
+        <w:t>WiFi</w:t>
+      </w:r>
+      <w:proofErr w:type="spellEnd"/>
     </w:p>
   </w:comment>
 </w:comments>
@@ -19257,6 +20035,8 @@
   <w15:commentEx w15:paraId="71D393A2" w15:done="0"/>
   <w15:commentEx w15:paraId="5CD3A6C9" w15:done="0"/>
   <w15:commentEx w15:paraId="30940FBE" w15:done="0"/>
+  <w15:commentEx w15:paraId="4D96444D" w15:done="0"/>
+  <w15:commentEx w15:paraId="6961E039" w15:done="0"/>
 </w15:commentsEx>
 </file>
 
@@ -19285,6 +20065,8 @@
   <w16cex:commentExtensible w16cex:durableId="34EA571B" w16cex:dateUtc="2023-11-05T12:02:00Z"/>
   <w16cex:commentExtensible w16cex:durableId="228C46CD" w16cex:dateUtc="2023-11-06T15:40:00Z"/>
   <w16cex:commentExtensible w16cex:durableId="3D91A739" w16cex:dateUtc="2023-11-06T17:31:00Z"/>
+  <w16cex:commentExtensible w16cex:durableId="30A3FEC7" w16cex:dateUtc="2023-12-30T20:51:00Z"/>
+  <w16cex:commentExtensible w16cex:durableId="534EF803" w16cex:dateUtc="2023-12-30T20:48:00Z"/>
 </w16cex:commentsExtensible>
 </file>
 
@@ -19313,6 +20095,8 @@
   <w16cid:commentId w16cid:paraId="71D393A2" w16cid:durableId="34EA571B"/>
   <w16cid:commentId w16cid:paraId="5CD3A6C9" w16cid:durableId="228C46CD"/>
   <w16cid:commentId w16cid:paraId="30940FBE" w16cid:durableId="3D91A739"/>
+  <w16cid:commentId w16cid:paraId="4D96444D" w16cid:durableId="30A3FEC7"/>
+  <w16cid:commentId w16cid:paraId="6961E039" w16cid:durableId="534EF803"/>
 </w16cid:commentsIds>
 </file>
 
@@ -19422,6 +20206,92 @@
 <file path=word/numbering.xml><?xml version="1.0" encoding="utf-8"?>
 <w:numbering xmlns:wpc="http://schemas.microsoft.com/office/word/2010/wordprocessingCanvas" xmlns:cx="http://schemas.microsoft.com/office/drawing/2014/chartex" xmlns:cx1="http://schemas.microsoft.com/office/drawing/2015/9/8/chartex" xmlns:cx2="http://schemas.microsoft.com/office/drawing/2015/10/21/chartex" xmlns:cx3="http://schemas.microsoft.com/office/drawing/2016/5/9/chartex" xmlns:cx4="http://schemas.microsoft.com/office/drawing/2016/5/10/chartex" xmlns:cx5="http://schemas.microsoft.com/office/drawing/2016/5/11/chartex" xmlns:cx6="http://schemas.microsoft.com/office/drawing/2016/5/12/chartex" xmlns:cx7="http://schemas.microsoft.com/office/drawing/2016/5/13/chartex" xmlns:cx8="http://schemas.microsoft.com/office/drawing/2016/5/14/chartex" xmlns:mc="http://schemas.openxmlformats.org/markup-compatibility/2006" xmlns:aink="http://schemas.microsoft.com/office/drawing/2016/ink" xmlns:am3d="http://schemas.microsoft.com/office/drawing/2017/model3d" xmlns:o="urn:schemas-microsoft-com:office:office" xmlns:oel="http://schemas.microsoft.com/office/2019/extlst" xmlns:r="http://schemas.openxmlformats.org/officeDocument/2006/relationships" xmlns:m="http://schemas.openxmlformats.org/officeDocument/2006/math" xmlns:v="urn:schemas-microsoft-com:vml" xmlns:wp14="http://schemas.microsoft.com/office/word/2010/wordprocessingDrawing" xmlns:wp="http://schemas.openxmlformats.org/drawingml/2006/wordprocessingDrawing" xmlns:w10="urn:schemas-microsoft-com:office:word" xmlns:w="http://schemas.openxmlformats.org/wordprocessingml/2006/main" xmlns:w14="http://schemas.microsoft.com/office/word/2010/wordml" xmlns:w15="http://schemas.microsoft.com/office/word/2012/wordml" xmlns:w16cex="http://schemas.microsoft.com/office/word/2018/wordml/cex" xmlns:w16cid="http://schemas.microsoft.com/office/word/2016/wordml/cid" xmlns:w16="http://schemas.microsoft.com/office/word/2018/wordml" xmlns:w16sdtdh="http://schemas.microsoft.com/office/word/2020/wordml/sdtdatahash" xmlns:w16se="http://schemas.microsoft.com/office/word/2015/wordml/symex" xmlns:wpg="http://schemas.microsoft.com/office/word/2010/wordprocessingGroup" xmlns:wpi="http://schemas.microsoft.com/office/word/2010/wordprocessingInk" xmlns:wne="http://schemas.microsoft.com/office/word/2006/wordml" xmlns:wps="http://schemas.microsoft.com/office/word/2010/wordprocessingShape" mc:Ignorable="w14 w15 w16se w16cid w16 w16cex w16sdtdh wp14">
   <w:abstractNum w:abstractNumId="0" w15:restartNumberingAfterBreak="0">
+    <w:nsid w:val="01A131B4"/>
+    <w:multiLevelType w:val="hybridMultilevel"/>
+    <w:tmpl w:val="0122E31E"/>
+    <w:lvl w:ilvl="0" w:tplc="0409000F">
+      <w:start w:val="1"/>
+      <w:numFmt w:val="decimal"/>
+      <w:lvlText w:val="%1."/>
+      <w:lvlJc w:val="left"/>
+      <w:pPr>
+        <w:ind w:left="720" w:hanging="360"/>
+      </w:pPr>
+    </w:lvl>
+    <w:lvl w:ilvl="1" w:tplc="04090019">
+      <w:start w:val="1"/>
+      <w:numFmt w:val="lowerLetter"/>
+      <w:lvlText w:val="%2."/>
+      <w:lvlJc w:val="left"/>
+      <w:pPr>
+        <w:ind w:left="1440" w:hanging="360"/>
+      </w:pPr>
+    </w:lvl>
+    <w:lvl w:ilvl="2" w:tplc="0409001B">
+      <w:start w:val="1"/>
+      <w:numFmt w:val="lowerRoman"/>
+      <w:lvlText w:val="%3."/>
+      <w:lvlJc w:val="right"/>
+      <w:pPr>
+        <w:ind w:left="2160" w:hanging="180"/>
+      </w:pPr>
+    </w:lvl>
+    <w:lvl w:ilvl="3" w:tplc="0409000F" w:tentative="1">
+      <w:start w:val="1"/>
+      <w:numFmt w:val="decimal"/>
+      <w:lvlText w:val="%4."/>
+      <w:lvlJc w:val="left"/>
+      <w:pPr>
+        <w:ind w:left="2880" w:hanging="360"/>
+      </w:pPr>
+    </w:lvl>
+    <w:lvl w:ilvl="4" w:tplc="04090019" w:tentative="1">
+      <w:start w:val="1"/>
+      <w:numFmt w:val="lowerLetter"/>
+      <w:lvlText w:val="%5."/>
+      <w:lvlJc w:val="left"/>
+      <w:pPr>
+        <w:ind w:left="3600" w:hanging="360"/>
+      </w:pPr>
+    </w:lvl>
+    <w:lvl w:ilvl="5" w:tplc="0409001B" w:tentative="1">
+      <w:start w:val="1"/>
+      <w:numFmt w:val="lowerRoman"/>
+      <w:lvlText w:val="%6."/>
+      <w:lvlJc w:val="right"/>
+      <w:pPr>
+        <w:ind w:left="4320" w:hanging="180"/>
+      </w:pPr>
+    </w:lvl>
+    <w:lvl w:ilvl="6" w:tplc="0409000F" w:tentative="1">
+      <w:start w:val="1"/>
+      <w:numFmt w:val="decimal"/>
+      <w:lvlText w:val="%7."/>
+      <w:lvlJc w:val="left"/>
+      <w:pPr>
+        <w:ind w:left="5040" w:hanging="360"/>
+      </w:pPr>
+    </w:lvl>
+    <w:lvl w:ilvl="7" w:tplc="04090019" w:tentative="1">
+      <w:start w:val="1"/>
+      <w:numFmt w:val="lowerLetter"/>
+      <w:lvlText w:val="%8."/>
+      <w:lvlJc w:val="left"/>
+      <w:pPr>
+        <w:ind w:left="5760" w:hanging="360"/>
+      </w:pPr>
+    </w:lvl>
+    <w:lvl w:ilvl="8" w:tplc="0409001B" w:tentative="1">
+      <w:start w:val="1"/>
+      <w:numFmt w:val="lowerRoman"/>
+      <w:lvlText w:val="%9."/>
+      <w:lvlJc w:val="right"/>
+      <w:pPr>
+        <w:ind w:left="6480" w:hanging="180"/>
+      </w:pPr>
+    </w:lvl>
+  </w:abstractNum>
+  <w:abstractNum w:abstractNumId="1" w15:restartNumberingAfterBreak="0">
     <w:nsid w:val="10C46436"/>
     <w:multiLevelType w:val="multilevel"/>
     <w:tmpl w:val="57D4CBAC"/>
@@ -19534,7 +20404,7 @@
       </w:rPr>
     </w:lvl>
   </w:abstractNum>
-  <w:abstractNum w:abstractNumId="1" w15:restartNumberingAfterBreak="0">
+  <w:abstractNum w:abstractNumId="2" w15:restartNumberingAfterBreak="0">
     <w:nsid w:val="17AA009B"/>
     <w:multiLevelType w:val="multilevel"/>
     <w:tmpl w:val="B19071DC"/>
@@ -19647,7 +20517,7 @@
       </w:rPr>
     </w:lvl>
   </w:abstractNum>
-  <w:abstractNum w:abstractNumId="2" w15:restartNumberingAfterBreak="0">
+  <w:abstractNum w:abstractNumId="3" w15:restartNumberingAfterBreak="0">
     <w:nsid w:val="1C454703"/>
     <w:multiLevelType w:val="multilevel"/>
     <w:tmpl w:val="062621E4"/>
@@ -19764,7 +20634,7 @@
       </w:pPr>
     </w:lvl>
   </w:abstractNum>
-  <w:abstractNum w:abstractNumId="3" w15:restartNumberingAfterBreak="0">
+  <w:abstractNum w:abstractNumId="4" w15:restartNumberingAfterBreak="0">
     <w:nsid w:val="35775BE8"/>
     <w:multiLevelType w:val="multilevel"/>
     <w:tmpl w:val="57944E6A"/>
@@ -19853,7 +20723,7 @@
       </w:pPr>
     </w:lvl>
   </w:abstractNum>
-  <w:abstractNum w:abstractNumId="4" w15:restartNumberingAfterBreak="0">
+  <w:abstractNum w:abstractNumId="5" w15:restartNumberingAfterBreak="0">
     <w:nsid w:val="3F381693"/>
     <w:multiLevelType w:val="multilevel"/>
     <w:tmpl w:val="539258CC"/>
@@ -19951,7 +20821,7 @@
       </w:pPr>
     </w:lvl>
   </w:abstractNum>
-  <w:abstractNum w:abstractNumId="5" w15:restartNumberingAfterBreak="0">
+  <w:abstractNum w:abstractNumId="6" w15:restartNumberingAfterBreak="0">
     <w:nsid w:val="48E25A54"/>
     <w:multiLevelType w:val="hybridMultilevel"/>
     <w:tmpl w:val="0546C38C"/>
@@ -20064,7 +20934,7 @@
       </w:rPr>
     </w:lvl>
   </w:abstractNum>
-  <w:abstractNum w:abstractNumId="6" w15:restartNumberingAfterBreak="0">
+  <w:abstractNum w:abstractNumId="7" w15:restartNumberingAfterBreak="0">
     <w:nsid w:val="4CAE7132"/>
     <w:multiLevelType w:val="hybridMultilevel"/>
     <w:tmpl w:val="B45492D4"/>
@@ -20150,7 +21020,7 @@
       </w:pPr>
     </w:lvl>
   </w:abstractNum>
-  <w:abstractNum w:abstractNumId="7" w15:restartNumberingAfterBreak="0">
+  <w:abstractNum w:abstractNumId="8" w15:restartNumberingAfterBreak="0">
     <w:nsid w:val="4CB9151C"/>
     <w:multiLevelType w:val="hybridMultilevel"/>
     <w:tmpl w:val="F8C671C2"/>
@@ -20236,7 +21106,7 @@
       </w:pPr>
     </w:lvl>
   </w:abstractNum>
-  <w:abstractNum w:abstractNumId="8" w15:restartNumberingAfterBreak="0">
+  <w:abstractNum w:abstractNumId="9" w15:restartNumberingAfterBreak="0">
     <w:nsid w:val="5AC21065"/>
     <w:multiLevelType w:val="multilevel"/>
     <w:tmpl w:val="4D622E68"/>
@@ -20349,7 +21219,93 @@
       </w:rPr>
     </w:lvl>
   </w:abstractNum>
-  <w:abstractNum w:abstractNumId="9" w15:restartNumberingAfterBreak="0">
+  <w:abstractNum w:abstractNumId="10" w15:restartNumberingAfterBreak="0">
+    <w:nsid w:val="61F71B2A"/>
+    <w:multiLevelType w:val="hybridMultilevel"/>
+    <w:tmpl w:val="B846EAB8"/>
+    <w:lvl w:ilvl="0" w:tplc="0409000F">
+      <w:start w:val="1"/>
+      <w:numFmt w:val="decimal"/>
+      <w:lvlText w:val="%1."/>
+      <w:lvlJc w:val="left"/>
+      <w:pPr>
+        <w:ind w:left="720" w:hanging="360"/>
+      </w:pPr>
+    </w:lvl>
+    <w:lvl w:ilvl="1" w:tplc="04090019">
+      <w:start w:val="1"/>
+      <w:numFmt w:val="lowerLetter"/>
+      <w:lvlText w:val="%2."/>
+      <w:lvlJc w:val="left"/>
+      <w:pPr>
+        <w:ind w:left="1440" w:hanging="360"/>
+      </w:pPr>
+    </w:lvl>
+    <w:lvl w:ilvl="2" w:tplc="0409001B">
+      <w:start w:val="1"/>
+      <w:numFmt w:val="lowerRoman"/>
+      <w:lvlText w:val="%3."/>
+      <w:lvlJc w:val="right"/>
+      <w:pPr>
+        <w:ind w:left="2160" w:hanging="180"/>
+      </w:pPr>
+    </w:lvl>
+    <w:lvl w:ilvl="3" w:tplc="0409000F" w:tentative="1">
+      <w:start w:val="1"/>
+      <w:numFmt w:val="decimal"/>
+      <w:lvlText w:val="%4."/>
+      <w:lvlJc w:val="left"/>
+      <w:pPr>
+        <w:ind w:left="2880" w:hanging="360"/>
+      </w:pPr>
+    </w:lvl>
+    <w:lvl w:ilvl="4" w:tplc="04090019" w:tentative="1">
+      <w:start w:val="1"/>
+      <w:numFmt w:val="lowerLetter"/>
+      <w:lvlText w:val="%5."/>
+      <w:lvlJc w:val="left"/>
+      <w:pPr>
+        <w:ind w:left="3600" w:hanging="360"/>
+      </w:pPr>
+    </w:lvl>
+    <w:lvl w:ilvl="5" w:tplc="0409001B" w:tentative="1">
+      <w:start w:val="1"/>
+      <w:numFmt w:val="lowerRoman"/>
+      <w:lvlText w:val="%6."/>
+      <w:lvlJc w:val="right"/>
+      <w:pPr>
+        <w:ind w:left="4320" w:hanging="180"/>
+      </w:pPr>
+    </w:lvl>
+    <w:lvl w:ilvl="6" w:tplc="0409000F" w:tentative="1">
+      <w:start w:val="1"/>
+      <w:numFmt w:val="decimal"/>
+      <w:lvlText w:val="%7."/>
+      <w:lvlJc w:val="left"/>
+      <w:pPr>
+        <w:ind w:left="5040" w:hanging="360"/>
+      </w:pPr>
+    </w:lvl>
+    <w:lvl w:ilvl="7" w:tplc="04090019" w:tentative="1">
+      <w:start w:val="1"/>
+      <w:numFmt w:val="lowerLetter"/>
+      <w:lvlText w:val="%8."/>
+      <w:lvlJc w:val="left"/>
+      <w:pPr>
+        <w:ind w:left="5760" w:hanging="360"/>
+      </w:pPr>
+    </w:lvl>
+    <w:lvl w:ilvl="8" w:tplc="0409001B" w:tentative="1">
+      <w:start w:val="1"/>
+      <w:numFmt w:val="lowerRoman"/>
+      <w:lvlText w:val="%9."/>
+      <w:lvlJc w:val="right"/>
+      <w:pPr>
+        <w:ind w:left="6480" w:hanging="180"/>
+      </w:pPr>
+    </w:lvl>
+  </w:abstractNum>
+  <w:abstractNum w:abstractNumId="11" w15:restartNumberingAfterBreak="0">
     <w:nsid w:val="6CA07BB3"/>
     <w:multiLevelType w:val="multilevel"/>
     <w:tmpl w:val="BF64F004"/>
@@ -20466,7 +21422,7 @@
       </w:pPr>
     </w:lvl>
   </w:abstractNum>
-  <w:abstractNum w:abstractNumId="10" w15:restartNumberingAfterBreak="0">
+  <w:abstractNum w:abstractNumId="12" w15:restartNumberingAfterBreak="0">
     <w:nsid w:val="7051274F"/>
     <w:multiLevelType w:val="multilevel"/>
     <w:tmpl w:val="5ACEF2E2"/>
@@ -20564,38 +21520,133 @@
       </w:pPr>
     </w:lvl>
   </w:abstractNum>
+  <w:abstractNum w:abstractNumId="13" w15:restartNumberingAfterBreak="0">
+    <w:nsid w:val="750E667F"/>
+    <w:multiLevelType w:val="hybridMultilevel"/>
+    <w:tmpl w:val="A90EFEB8"/>
+    <w:lvl w:ilvl="0" w:tplc="0409000F">
+      <w:start w:val="1"/>
+      <w:numFmt w:val="decimal"/>
+      <w:lvlText w:val="%1."/>
+      <w:lvlJc w:val="left"/>
+      <w:pPr>
+        <w:ind w:left="720" w:hanging="360"/>
+      </w:pPr>
+    </w:lvl>
+    <w:lvl w:ilvl="1" w:tplc="04090019">
+      <w:start w:val="1"/>
+      <w:numFmt w:val="lowerLetter"/>
+      <w:lvlText w:val="%2."/>
+      <w:lvlJc w:val="left"/>
+      <w:pPr>
+        <w:ind w:left="1440" w:hanging="360"/>
+      </w:pPr>
+    </w:lvl>
+    <w:lvl w:ilvl="2" w:tplc="0409001B" w:tentative="1">
+      <w:start w:val="1"/>
+      <w:numFmt w:val="lowerRoman"/>
+      <w:lvlText w:val="%3."/>
+      <w:lvlJc w:val="right"/>
+      <w:pPr>
+        <w:ind w:left="2160" w:hanging="180"/>
+      </w:pPr>
+    </w:lvl>
+    <w:lvl w:ilvl="3" w:tplc="0409000F" w:tentative="1">
+      <w:start w:val="1"/>
+      <w:numFmt w:val="decimal"/>
+      <w:lvlText w:val="%4."/>
+      <w:lvlJc w:val="left"/>
+      <w:pPr>
+        <w:ind w:left="2880" w:hanging="360"/>
+      </w:pPr>
+    </w:lvl>
+    <w:lvl w:ilvl="4" w:tplc="04090019" w:tentative="1">
+      <w:start w:val="1"/>
+      <w:numFmt w:val="lowerLetter"/>
+      <w:lvlText w:val="%5."/>
+      <w:lvlJc w:val="left"/>
+      <w:pPr>
+        <w:ind w:left="3600" w:hanging="360"/>
+      </w:pPr>
+    </w:lvl>
+    <w:lvl w:ilvl="5" w:tplc="0409001B" w:tentative="1">
+      <w:start w:val="1"/>
+      <w:numFmt w:val="lowerRoman"/>
+      <w:lvlText w:val="%6."/>
+      <w:lvlJc w:val="right"/>
+      <w:pPr>
+        <w:ind w:left="4320" w:hanging="180"/>
+      </w:pPr>
+    </w:lvl>
+    <w:lvl w:ilvl="6" w:tplc="0409000F" w:tentative="1">
+      <w:start w:val="1"/>
+      <w:numFmt w:val="decimal"/>
+      <w:lvlText w:val="%7."/>
+      <w:lvlJc w:val="left"/>
+      <w:pPr>
+        <w:ind w:left="5040" w:hanging="360"/>
+      </w:pPr>
+    </w:lvl>
+    <w:lvl w:ilvl="7" w:tplc="04090019" w:tentative="1">
+      <w:start w:val="1"/>
+      <w:numFmt w:val="lowerLetter"/>
+      <w:lvlText w:val="%8."/>
+      <w:lvlJc w:val="left"/>
+      <w:pPr>
+        <w:ind w:left="5760" w:hanging="360"/>
+      </w:pPr>
+    </w:lvl>
+    <w:lvl w:ilvl="8" w:tplc="0409001B" w:tentative="1">
+      <w:start w:val="1"/>
+      <w:numFmt w:val="lowerRoman"/>
+      <w:lvlText w:val="%9."/>
+      <w:lvlJc w:val="right"/>
+      <w:pPr>
+        <w:ind w:left="6480" w:hanging="180"/>
+      </w:pPr>
+    </w:lvl>
+  </w:abstractNum>
   <w:num w:numId="1" w16cid:durableId="1311324751">
+    <w:abstractNumId w:val="4"/>
+  </w:num>
+  <w:num w:numId="2" w16cid:durableId="894897219">
+    <w:abstractNumId w:val="2"/>
+  </w:num>
+  <w:num w:numId="3" w16cid:durableId="716274445">
+    <w:abstractNumId w:val="12"/>
+  </w:num>
+  <w:num w:numId="4" w16cid:durableId="2047951059">
+    <w:abstractNumId w:val="9"/>
+  </w:num>
+  <w:num w:numId="5" w16cid:durableId="247924986">
+    <w:abstractNumId w:val="5"/>
+  </w:num>
+  <w:num w:numId="6" w16cid:durableId="131870752">
+    <w:abstractNumId w:val="1"/>
+  </w:num>
+  <w:num w:numId="7" w16cid:durableId="1780369550">
+    <w:abstractNumId w:val="11"/>
+  </w:num>
+  <w:num w:numId="8" w16cid:durableId="549994795">
     <w:abstractNumId w:val="3"/>
   </w:num>
-  <w:num w:numId="2" w16cid:durableId="894897219">
-    <w:abstractNumId w:val="1"/>
+  <w:num w:numId="9" w16cid:durableId="1168521771">
+    <w:abstractNumId w:val="6"/>
   </w:num>
-  <w:num w:numId="3" w16cid:durableId="716274445">
+  <w:num w:numId="10" w16cid:durableId="2040010314">
+    <w:abstractNumId w:val="8"/>
+  </w:num>
+  <w:num w:numId="11" w16cid:durableId="1945334509">
+    <w:abstractNumId w:val="7"/>
+  </w:num>
+  <w:num w:numId="12" w16cid:durableId="657147945">
+    <w:abstractNumId w:val="0"/>
+  </w:num>
+  <w:num w:numId="13" w16cid:durableId="1736851475">
     <w:abstractNumId w:val="10"/>
   </w:num>
-  <w:num w:numId="4" w16cid:durableId="2047951059">
-    <w:abstractNumId w:val="8"/>
-  </w:num>
-  <w:num w:numId="5" w16cid:durableId="247924986">
-    <w:abstractNumId w:val="4"/>
-  </w:num>
-  <w:num w:numId="6" w16cid:durableId="131870752">
-    <w:abstractNumId w:val="0"/>
-  </w:num>
-  <w:num w:numId="7" w16cid:durableId="1780369550">
-    <w:abstractNumId w:val="9"/>
-  </w:num>
-  <w:num w:numId="8" w16cid:durableId="549994795">
-    <w:abstractNumId w:val="2"/>
-  </w:num>
-  <w:num w:numId="9" w16cid:durableId="1168521771">
-    <w:abstractNumId w:val="5"/>
-  </w:num>
-  <w:num w:numId="10" w16cid:durableId="2040010314">
-    <w:abstractNumId w:val="7"/>
-  </w:num>
-  <w:num w:numId="11" w16cid:durableId="1945334509">
-    <w:abstractNumId w:val="6"/>
+  <w:num w:numId="14" w16cid:durableId="1697003205">
+    <w:abstractNumId w:val="13"/>
   </w:num>
 </w:numbering>
 </file>

</xml_diff>